<commit_message>
achieved 20% on validation
</commit_message>
<xml_diff>
--- a/Paper Outline.docx
+++ b/Paper Outline.docx
@@ -148,454 +148,655 @@
         <w:rPr>
           <w:rFonts w:ascii="Times New Roman" w:hAnsi="Times New Roman" w:cs="Times New Roman"/>
         </w:rPr>
-        <w:t>We want to see if the music tastes of people from different countries can be distinguished. Being able to predict the countries</w:t>
-      </w:r>
+        <w:t xml:space="preserve">We want to see if the music tastes of people from different countries can be distinguished. Being able to predict the countries a song would be popular </w:t>
+      </w:r>
+      <w:proofErr w:type="gramStart"/>
+      <w:r>
+        <w:rPr>
+          <w:rFonts w:ascii="Times New Roman" w:hAnsi="Times New Roman" w:cs="Times New Roman"/>
+        </w:rPr>
+        <w:t>in,</w:t>
+      </w:r>
+      <w:proofErr w:type="gramEnd"/>
+      <w:r>
+        <w:rPr>
+          <w:rFonts w:ascii="Times New Roman" w:hAnsi="Times New Roman" w:cs="Times New Roman"/>
+        </w:rPr>
+        <w:t xml:space="preserve"> the industry can identify the markets to target for promotional activities. It potentially may uncover market</w:t>
+      </w:r>
+      <w:r>
+        <w:rPr>
+          <w:rFonts w:ascii="Times New Roman" w:hAnsi="Times New Roman" w:cs="Times New Roman"/>
+        </w:rPr>
+        <w:t xml:space="preserve"> – music type pairs which has high probability of being a good match but not utilized for promotion planning.</w:t>
+      </w:r>
+    </w:p>
+    <w:p>
+      <w:pPr>
+        <w:spacing w:line="480" w:lineRule="auto"/>
+        <w:jc w:val="both"/>
+        <w:rPr>
+          <w:rFonts w:ascii="Times New Roman" w:hAnsi="Times New Roman" w:cs="Times New Roman"/>
+        </w:rPr>
+      </w:pPr>
+      <w:r>
+        <w:rPr>
+          <w:rFonts w:ascii="Times New Roman" w:hAnsi="Times New Roman" w:cs="Times New Roman"/>
+        </w:rPr>
+        <w:t>Why deep learning</w:t>
+      </w:r>
+    </w:p>
+    <w:p>
+      <w:pPr>
+        <w:pStyle w:val="ListParagraph"/>
+        <w:numPr>
+          <w:ilvl w:val="0"/>
+          <w:numId w:val="3"/>
+        </w:numPr>
+        <w:spacing w:line="480" w:lineRule="auto"/>
+        <w:jc w:val="both"/>
+        <w:rPr>
+          <w:rFonts w:ascii="Times New Roman" w:hAnsi="Times New Roman" w:cs="Times New Roman"/>
+        </w:rPr>
+      </w:pPr>
+      <w:r>
+        <w:rPr>
+          <w:rFonts w:ascii="Times New Roman" w:hAnsi="Times New Roman" w:cs="Times New Roman"/>
+        </w:rPr>
+        <w:t>Complex relations including non-linearities and interactions.</w:t>
+      </w:r>
+    </w:p>
+    <w:p>
+      <w:pPr>
+        <w:pStyle w:val="ListParagraph"/>
+        <w:numPr>
+          <w:ilvl w:val="0"/>
+          <w:numId w:val="3"/>
+        </w:numPr>
+        <w:spacing w:line="480" w:lineRule="auto"/>
+        <w:jc w:val="both"/>
+        <w:rPr>
+          <w:rFonts w:ascii="Times New Roman" w:hAnsi="Times New Roman" w:cs="Times New Roman"/>
+        </w:rPr>
+      </w:pPr>
+      <w:r>
+        <w:rPr>
+          <w:rFonts w:ascii="Times New Roman" w:hAnsi="Times New Roman" w:cs="Times New Roman"/>
+        </w:rPr>
+        <w:t>Other ML approaches that allow for complexity, such as Boosting Trees, are not appropriate as they do account for sequential nature of the data.</w:t>
+      </w:r>
+    </w:p>
+    <w:p>
+      <w:pPr>
+        <w:pStyle w:val="ListParagraph"/>
+        <w:numPr>
+          <w:ilvl w:val="0"/>
+          <w:numId w:val="3"/>
+        </w:numPr>
+        <w:spacing w:line="480" w:lineRule="auto"/>
+        <w:jc w:val="both"/>
+        <w:rPr>
+          <w:rFonts w:ascii="Times New Roman" w:hAnsi="Times New Roman" w:cs="Times New Roman"/>
+          <w:highlight w:val="lightGray"/>
+        </w:rPr>
+      </w:pPr>
+      <w:r>
+        <w:rPr>
+          <w:rFonts w:ascii="Times New Roman" w:hAnsi="Times New Roman" w:cs="Times New Roman"/>
+          <w:highlight w:val="lightGray"/>
+        </w:rPr>
+        <w:t>Other ML approaches do not naturally extend to the multiclass cases</w:t>
+      </w:r>
+      <w:r>
+        <w:rPr>
+          <w:rFonts w:ascii="Times New Roman" w:hAnsi="Times New Roman" w:cs="Times New Roman"/>
+          <w:highlight w:val="lightGray"/>
+        </w:rPr>
+        <w:t>???</w:t>
+      </w:r>
+    </w:p>
+    <w:p>
+      <w:pPr>
+        <w:pStyle w:val="ListParagraph"/>
+        <w:numPr>
+          <w:ilvl w:val="0"/>
+          <w:numId w:val="3"/>
+        </w:numPr>
+        <w:spacing w:line="480" w:lineRule="auto"/>
+        <w:jc w:val="both"/>
+        <w:rPr>
+          <w:rFonts w:ascii="Times New Roman" w:hAnsi="Times New Roman" w:cs="Times New Roman"/>
+        </w:rPr>
+      </w:pPr>
+      <w:r>
+        <w:rPr>
+          <w:rFonts w:ascii="Times New Roman" w:hAnsi="Times New Roman" w:cs="Times New Roman"/>
+        </w:rPr>
+        <w:t>Abundance of song data allows us to train complex deep learning models.</w:t>
+      </w:r>
+    </w:p>
+    <w:p>
+      <w:pPr>
+        <w:spacing w:line="480" w:lineRule="auto"/>
+        <w:jc w:val="both"/>
+        <w:rPr>
+          <w:rFonts w:ascii="Times New Roman" w:hAnsi="Times New Roman" w:cs="Times New Roman"/>
+        </w:rPr>
+      </w:pPr>
+      <w:r>
+        <w:rPr>
+          <w:rFonts w:ascii="Times New Roman" w:hAnsi="Times New Roman" w:cs="Times New Roman"/>
+        </w:rPr>
+        <w:t>Goal</w:t>
+      </w:r>
+    </w:p>
+    <w:p>
+      <w:pPr>
+        <w:pStyle w:val="ListParagraph"/>
+        <w:numPr>
+          <w:ilvl w:val="0"/>
+          <w:numId w:val="4"/>
+        </w:numPr>
+        <w:spacing w:line="480" w:lineRule="auto"/>
+        <w:jc w:val="both"/>
+        <w:rPr>
+          <w:rFonts w:ascii="Times New Roman" w:hAnsi="Times New Roman" w:cs="Times New Roman"/>
+        </w:rPr>
+      </w:pPr>
+      <w:r>
+        <w:rPr>
+          <w:rFonts w:ascii="Times New Roman" w:hAnsi="Times New Roman" w:cs="Times New Roman"/>
+        </w:rPr>
+        <w:t xml:space="preserve">Proposing a competitive prediction model that can achieve the </w:t>
+      </w:r>
+      <w:r>
+        <w:rPr>
+          <w:rFonts w:ascii="Times New Roman" w:hAnsi="Times New Roman" w:cs="Times New Roman"/>
+        </w:rPr>
+        <w:t>above-mentioned</w:t>
+      </w:r>
+      <w:r>
+        <w:rPr>
+          <w:rFonts w:ascii="Times New Roman" w:hAnsi="Times New Roman" w:cs="Times New Roman"/>
+        </w:rPr>
+        <w:t xml:space="preserve"> task.</w:t>
+      </w:r>
+      <w:r>
+        <w:rPr>
+          <w:rFonts w:ascii="Times New Roman" w:hAnsi="Times New Roman" w:cs="Times New Roman"/>
+        </w:rPr>
+        <w:t xml:space="preserve"> Additionally, discovering the important aspects of the learning task – how sampling rate and sampling window selection affects the performance.</w:t>
+      </w:r>
+    </w:p>
+    <w:p>
+      <w:pPr>
+        <w:pStyle w:val="ListParagraph"/>
+        <w:numPr>
+          <w:ilvl w:val="0"/>
+          <w:numId w:val="4"/>
+        </w:numPr>
+        <w:spacing w:line="480" w:lineRule="auto"/>
+        <w:jc w:val="both"/>
+        <w:rPr>
+          <w:rFonts w:ascii="Times New Roman" w:hAnsi="Times New Roman" w:cs="Times New Roman"/>
+        </w:rPr>
+      </w:pPr>
+      <w:r>
+        <w:rPr>
+          <w:rFonts w:ascii="Times New Roman" w:hAnsi="Times New Roman" w:cs="Times New Roman"/>
+        </w:rPr>
+        <w:t>The inference part, such as identifying new market – music type pairs, is out of the scope of this research. However, a good prediction model would help understanding the underlying mechanism and pave the way for the inference.</w:t>
+      </w:r>
+    </w:p>
+    <w:p>
+      <w:pPr>
+        <w:spacing w:line="480" w:lineRule="auto"/>
+        <w:jc w:val="both"/>
+        <w:rPr>
+          <w:rFonts w:ascii="Times New Roman" w:hAnsi="Times New Roman" w:cs="Times New Roman"/>
+        </w:rPr>
+      </w:pPr>
+      <w:r>
+        <w:rPr>
+          <w:rFonts w:ascii="Times New Roman" w:hAnsi="Times New Roman" w:cs="Times New Roman"/>
+        </w:rPr>
+        <w:t>Outcome</w:t>
+      </w:r>
+    </w:p>
+    <w:p>
+      <w:pPr>
+        <w:pStyle w:val="ListParagraph"/>
+        <w:numPr>
+          <w:ilvl w:val="0"/>
+          <w:numId w:val="4"/>
+        </w:numPr>
+        <w:spacing w:line="480" w:lineRule="auto"/>
+        <w:jc w:val="both"/>
+        <w:rPr>
+          <w:rFonts w:ascii="Times New Roman" w:hAnsi="Times New Roman" w:cs="Times New Roman"/>
+        </w:rPr>
+      </w:pPr>
+      <w:r>
+        <w:rPr>
+          <w:rFonts w:ascii="Times New Roman" w:hAnsi="Times New Roman" w:cs="Times New Roman"/>
+        </w:rPr>
+        <w:t>Report it shortly in intro</w:t>
+      </w:r>
+    </w:p>
+    <w:p>
+      <w:pPr>
+        <w:spacing w:line="480" w:lineRule="auto"/>
+        <w:jc w:val="both"/>
+        <w:rPr>
+          <w:rFonts w:ascii="Times New Roman" w:hAnsi="Times New Roman" w:cs="Times New Roman"/>
+        </w:rPr>
+      </w:pPr>
+      <w:r>
+        <w:rPr>
+          <w:rFonts w:ascii="Times New Roman" w:hAnsi="Times New Roman" w:cs="Times New Roman"/>
+        </w:rPr>
+        <w:t>Previous work and positioning</w:t>
+      </w:r>
+    </w:p>
+    <w:p>
+      <w:pPr>
+        <w:spacing w:line="480" w:lineRule="auto"/>
+        <w:jc w:val="both"/>
+        <w:rPr>
+          <w:rFonts w:ascii="Times New Roman" w:hAnsi="Times New Roman" w:cs="Times New Roman"/>
+        </w:rPr>
+      </w:pPr>
+      <w:r>
+        <w:rPr>
+          <w:rFonts w:ascii="Times New Roman" w:hAnsi="Times New Roman" w:cs="Times New Roman"/>
+        </w:rPr>
+        <w:t>Methodology</w:t>
+      </w:r>
+    </w:p>
+    <w:p>
+      <w:pPr>
+        <w:pStyle w:val="ListParagraph"/>
+        <w:numPr>
+          <w:ilvl w:val="0"/>
+          <w:numId w:val="2"/>
+        </w:numPr>
+        <w:spacing w:line="480" w:lineRule="auto"/>
+        <w:jc w:val="both"/>
+        <w:rPr>
+          <w:rFonts w:ascii="Times New Roman" w:hAnsi="Times New Roman" w:cs="Times New Roman"/>
+        </w:rPr>
+      </w:pPr>
+      <w:r>
+        <w:rPr>
+          <w:rFonts w:ascii="Times New Roman" w:hAnsi="Times New Roman" w:cs="Times New Roman"/>
+        </w:rPr>
+        <w:t>In order to represent the differences in segment durations in our input data, we sampled segments at a rate proportional to their durations. We also expected higher sample rates to capture this relation more pre</w:t>
+      </w:r>
+      <w:r>
+        <w:rPr>
+          <w:rFonts w:ascii="Times New Roman" w:hAnsi="Times New Roman" w:cs="Times New Roman"/>
+        </w:rPr>
+        <w:t>cisely because of rounding to integers.</w:t>
+      </w:r>
+    </w:p>
+    <w:p>
+      <w:pPr>
+        <w:pStyle w:val="ListParagraph"/>
+        <w:numPr>
+          <w:ilvl w:val="0"/>
+          <w:numId w:val="2"/>
+        </w:numPr>
+        <w:spacing w:line="480" w:lineRule="auto"/>
+        <w:jc w:val="both"/>
+        <w:rPr>
+          <w:rFonts w:ascii="Times New Roman" w:hAnsi="Times New Roman" w:cs="Times New Roman"/>
+        </w:rPr>
+      </w:pPr>
+      <w:r>
+        <w:rPr>
+          <w:rFonts w:ascii="Times New Roman" w:hAnsi="Times New Roman" w:cs="Times New Roman"/>
+        </w:rPr>
+        <w:t>Adequate information to reproduce the analysis</w:t>
+      </w:r>
+    </w:p>
+    <w:p>
+      <w:pPr>
+        <w:pStyle w:val="ListParagraph"/>
+        <w:numPr>
+          <w:ilvl w:val="0"/>
+          <w:numId w:val="2"/>
+        </w:numPr>
+        <w:spacing w:line="480" w:lineRule="auto"/>
+        <w:jc w:val="both"/>
+        <w:rPr>
+          <w:rFonts w:ascii="Times New Roman" w:hAnsi="Times New Roman" w:cs="Times New Roman"/>
+        </w:rPr>
+      </w:pPr>
+      <w:r>
+        <w:rPr>
+          <w:rFonts w:ascii="Times New Roman" w:hAnsi="Times New Roman" w:cs="Times New Roman"/>
+        </w:rPr>
+        <w:t xml:space="preserve">Make the </w:t>
+      </w:r>
+      <w:proofErr w:type="spellStart"/>
+      <w:r>
+        <w:rPr>
+          <w:rFonts w:ascii="Times New Roman" w:hAnsi="Times New Roman" w:cs="Times New Roman"/>
+        </w:rPr>
+        <w:t>github</w:t>
+      </w:r>
+      <w:proofErr w:type="spellEnd"/>
+      <w:r>
+        <w:rPr>
+          <w:rFonts w:ascii="Times New Roman" w:hAnsi="Times New Roman" w:cs="Times New Roman"/>
+        </w:rPr>
+        <w:t xml:space="preserve"> repo public and add the link in the paper. </w:t>
+      </w:r>
+      <w:proofErr w:type="gramStart"/>
+      <w:r>
+        <w:rPr>
+          <w:rFonts w:ascii="Times New Roman" w:hAnsi="Times New Roman" w:cs="Times New Roman"/>
+        </w:rPr>
+        <w:t>( with</w:t>
+      </w:r>
+      <w:proofErr w:type="gramEnd"/>
+      <w:r>
+        <w:rPr>
+          <w:rFonts w:ascii="Times New Roman" w:hAnsi="Times New Roman" w:cs="Times New Roman"/>
+        </w:rPr>
+        <w:t xml:space="preserve"> a read me file for the pipeline to reproduce)</w:t>
+      </w:r>
+    </w:p>
+    <w:p>
+      <w:pPr>
+        <w:pStyle w:val="ListParagraph"/>
+        <w:numPr>
+          <w:ilvl w:val="0"/>
+          <w:numId w:val="2"/>
+        </w:numPr>
+        <w:spacing w:line="480" w:lineRule="auto"/>
+        <w:jc w:val="both"/>
+        <w:rPr>
+          <w:rFonts w:ascii="Times New Roman" w:hAnsi="Times New Roman" w:cs="Times New Roman"/>
+        </w:rPr>
+      </w:pPr>
+      <w:r>
+        <w:rPr>
+          <w:rFonts w:ascii="Times New Roman" w:hAnsi="Times New Roman" w:cs="Times New Roman"/>
+        </w:rPr>
+        <w:t>Explain why you chose the metric</w:t>
+      </w:r>
+    </w:p>
+    <w:p>
+      <w:pPr>
+        <w:pStyle w:val="ListParagraph"/>
+        <w:numPr>
+          <w:ilvl w:val="0"/>
+          <w:numId w:val="2"/>
+        </w:numPr>
+        <w:spacing w:line="480" w:lineRule="auto"/>
+        <w:jc w:val="both"/>
+        <w:rPr>
+          <w:rFonts w:ascii="Times New Roman" w:hAnsi="Times New Roman" w:cs="Times New Roman"/>
+        </w:rPr>
+      </w:pPr>
+      <w:r>
+        <w:rPr>
+          <w:rFonts w:ascii="Times New Roman" w:hAnsi="Times New Roman" w:cs="Times New Roman"/>
+        </w:rPr>
+        <w:t>Specified architecture based on intuitions about music</w:t>
+      </w:r>
+    </w:p>
+    <w:p>
+      <w:pPr>
+        <w:pStyle w:val="ListParagraph"/>
+        <w:numPr>
+          <w:ilvl w:val="1"/>
+          <w:numId w:val="2"/>
+        </w:numPr>
+        <w:spacing w:line="480" w:lineRule="auto"/>
+        <w:jc w:val="both"/>
+        <w:rPr>
+          <w:rFonts w:ascii="Times New Roman" w:hAnsi="Times New Roman" w:cs="Times New Roman"/>
+        </w:rPr>
+      </w:pPr>
+      <w:r>
+        <w:rPr>
+          <w:rFonts w:ascii="Times New Roman" w:hAnsi="Times New Roman" w:cs="Times New Roman"/>
+        </w:rPr>
+        <w:t>Music is listened to sequentially (LSTM layer)</w:t>
+      </w:r>
+    </w:p>
+    <w:p>
+      <w:pPr>
+        <w:pStyle w:val="ListParagraph"/>
+        <w:numPr>
+          <w:ilvl w:val="1"/>
+          <w:numId w:val="2"/>
+        </w:numPr>
+        <w:spacing w:line="480" w:lineRule="auto"/>
+        <w:jc w:val="both"/>
+        <w:rPr>
+          <w:rFonts w:ascii="Times New Roman" w:hAnsi="Times New Roman" w:cs="Times New Roman"/>
+        </w:rPr>
+      </w:pPr>
+      <w:r>
+        <w:rPr>
+          <w:rFonts w:ascii="Times New Roman" w:hAnsi="Times New Roman" w:cs="Times New Roman"/>
+        </w:rPr>
+        <w:t>Perception is retroactively shaped by later information (Backward LSTM layer)</w:t>
+      </w:r>
+    </w:p>
+    <w:p>
+      <w:pPr>
+        <w:pStyle w:val="ListParagraph"/>
+        <w:numPr>
+          <w:ilvl w:val="1"/>
+          <w:numId w:val="2"/>
+        </w:numPr>
+        <w:spacing w:line="480" w:lineRule="auto"/>
+        <w:jc w:val="both"/>
+        <w:rPr>
+          <w:rFonts w:ascii="Times New Roman" w:hAnsi="Times New Roman" w:cs="Times New Roman"/>
+        </w:rPr>
+      </w:pPr>
+      <w:r>
+        <w:rPr>
+          <w:rFonts w:ascii="Times New Roman" w:hAnsi="Times New Roman" w:cs="Times New Roman"/>
+        </w:rPr>
+        <w:t>Musical properties interact in non-linear ways (Dense layer)</w:t>
+      </w:r>
+    </w:p>
+    <w:p>
+      <w:pPr>
+        <w:pStyle w:val="ListParagraph"/>
+        <w:numPr>
+          <w:ilvl w:val="1"/>
+          <w:numId w:val="2"/>
+        </w:numPr>
+        <w:spacing w:line="480" w:lineRule="auto"/>
+        <w:jc w:val="both"/>
+        <w:rPr>
+          <w:rFonts w:ascii="Times New Roman" w:hAnsi="Times New Roman" w:cs="Times New Roman"/>
+        </w:rPr>
+      </w:pPr>
+      <w:r>
+        <w:rPr>
+          <w:rFonts w:ascii="Times New Roman" w:hAnsi="Times New Roman" w:cs="Times New Roman"/>
+        </w:rPr>
+        <w:t xml:space="preserve">Output needed to be a classification (Dense layer with </w:t>
+      </w:r>
+      <w:proofErr w:type="spellStart"/>
+      <w:r>
+        <w:rPr>
+          <w:rFonts w:ascii="Times New Roman" w:hAnsi="Times New Roman" w:cs="Times New Roman"/>
+        </w:rPr>
+        <w:t>softmax</w:t>
+      </w:r>
+      <w:proofErr w:type="spellEnd"/>
+      <w:r>
+        <w:rPr>
+          <w:rFonts w:ascii="Times New Roman" w:hAnsi="Times New Roman" w:cs="Times New Roman"/>
+        </w:rPr>
+        <w:t>)</w:t>
+      </w:r>
+    </w:p>
+    <w:p>
+      <w:pPr>
+        <w:pStyle w:val="ListParagraph"/>
+        <w:numPr>
+          <w:ilvl w:val="0"/>
+          <w:numId w:val="2"/>
+        </w:numPr>
+        <w:spacing w:line="480" w:lineRule="auto"/>
+        <w:jc w:val="both"/>
+        <w:rPr>
+          <w:rFonts w:ascii="Times New Roman" w:hAnsi="Times New Roman" w:cs="Times New Roman"/>
+        </w:rPr>
+      </w:pPr>
+      <w:r>
+        <w:rPr>
+          <w:rFonts w:ascii="Times New Roman" w:hAnsi="Times New Roman" w:cs="Times New Roman"/>
+        </w:rPr>
+        <w:t xml:space="preserve">Wanted to know how duration (data quantity) interacted with sample rates (data quality) to </w:t>
+      </w:r>
+      <w:r>
+        <w:rPr>
+          <w:rFonts w:ascii="Times New Roman" w:hAnsi="Times New Roman" w:cs="Times New Roman"/>
+        </w:rPr>
+        <w:t>improve classification</w:t>
+      </w:r>
+    </w:p>
+    <w:p>
+      <w:pPr>
+        <w:pStyle w:val="ListParagraph"/>
+        <w:numPr>
+          <w:ilvl w:val="1"/>
+          <w:numId w:val="2"/>
+        </w:numPr>
+        <w:spacing w:line="480" w:lineRule="auto"/>
+        <w:jc w:val="both"/>
+        <w:rPr>
+          <w:rFonts w:ascii="Times New Roman" w:hAnsi="Times New Roman" w:cs="Times New Roman"/>
+        </w:rPr>
+      </w:pPr>
+      <w:r>
+        <w:rPr>
+          <w:rFonts w:ascii="Times New Roman" w:hAnsi="Times New Roman" w:cs="Times New Roman"/>
+        </w:rPr>
+        <w:t>Performed a grid search</w:t>
+      </w:r>
+    </w:p>
+    <w:p>
+      <w:pPr>
+        <w:pStyle w:val="ListParagraph"/>
+        <w:numPr>
+          <w:ilvl w:val="1"/>
+          <w:numId w:val="2"/>
+        </w:numPr>
+        <w:spacing w:line="480" w:lineRule="auto"/>
+        <w:jc w:val="both"/>
+        <w:rPr>
+          <w:rFonts w:ascii="Times New Roman" w:hAnsi="Times New Roman" w:cs="Times New Roman"/>
+        </w:rPr>
+      </w:pPr>
+    </w:p>
+    <w:p>
+      <w:pPr>
+        <w:spacing w:line="480" w:lineRule="auto"/>
+        <w:jc w:val="both"/>
+        <w:rPr>
+          <w:rFonts w:ascii="Times New Roman" w:hAnsi="Times New Roman" w:cs="Times New Roman"/>
+        </w:rPr>
+      </w:pPr>
+      <w:r>
+        <w:rPr>
+          <w:rFonts w:ascii="Times New Roman" w:hAnsi="Times New Roman" w:cs="Times New Roman"/>
+        </w:rPr>
+        <w:t>Results</w:t>
+      </w:r>
+    </w:p>
+    <w:p>
+      <w:pPr>
+        <w:pStyle w:val="ListParagraph"/>
+        <w:numPr>
+          <w:ilvl w:val="0"/>
+          <w:numId w:val="2"/>
+        </w:numPr>
+        <w:spacing w:line="480" w:lineRule="auto"/>
+        <w:jc w:val="both"/>
+        <w:rPr>
+          <w:rFonts w:ascii="Times New Roman" w:hAnsi="Times New Roman" w:cs="Times New Roman"/>
+        </w:rPr>
+      </w:pPr>
+      <w:r>
+        <w:rPr>
+          <w:rFonts w:ascii="Times New Roman" w:hAnsi="Times New Roman" w:cs="Times New Roman"/>
+        </w:rPr>
+        <w:t>H</w:t>
+      </w:r>
+      <w:r>
+        <w:rPr>
+          <w:rFonts w:ascii="Times New Roman" w:hAnsi="Times New Roman" w:cs="Times New Roman"/>
+        </w:rPr>
+        <w:t>igher sample rate hurt the performance. We attribute this to the fact that it gets harder for LSTM to remember what the state of the system was like a few segments ago because a segment consists of a higher number of time steps.</w:t>
+      </w:r>
+    </w:p>
+    <w:p>
+      <w:pPr>
+        <w:pStyle w:val="ListParagraph"/>
+        <w:numPr>
+          <w:ilvl w:val="1"/>
+          <w:numId w:val="2"/>
+        </w:numPr>
+        <w:spacing w:line="480" w:lineRule="auto"/>
+        <w:jc w:val="both"/>
+        <w:rPr>
+          <w:rFonts w:ascii="Times New Roman" w:hAnsi="Times New Roman" w:cs="Times New Roman"/>
+        </w:rPr>
+      </w:pPr>
+      <w:r>
+        <w:rPr>
+          <w:rFonts w:ascii="Times New Roman" w:hAnsi="Times New Roman" w:cs="Times New Roman"/>
+        </w:rPr>
+        <w:t>Higher sample rates in this methodology may have introduced redundant information with the only real value coming from difference in the temporal dimension</w:t>
+      </w:r>
+    </w:p>
+    <w:p>
+      <w:pPr>
+        <w:pStyle w:val="ListParagraph"/>
+        <w:numPr>
+          <w:ilvl w:val="0"/>
+          <w:numId w:val="2"/>
+        </w:numPr>
+        <w:spacing w:line="480" w:lineRule="auto"/>
+        <w:jc w:val="both"/>
+        <w:rPr>
+          <w:rFonts w:ascii="Times New Roman" w:hAnsi="Times New Roman" w:cs="Times New Roman"/>
+        </w:rPr>
+      </w:pPr>
+      <w:r>
+        <w:rPr>
+          <w:rFonts w:ascii="Times New Roman" w:hAnsi="Times New Roman" w:cs="Times New Roman"/>
+        </w:rPr>
+        <w:t>Compare against baseline</w:t>
+      </w:r>
+    </w:p>
+    <w:p>
+      <w:pPr>
+        <w:pStyle w:val="ListParagraph"/>
+        <w:numPr>
+          <w:ilvl w:val="1"/>
+          <w:numId w:val="2"/>
+        </w:numPr>
+        <w:spacing w:line="480" w:lineRule="auto"/>
+        <w:jc w:val="both"/>
+        <w:rPr>
+          <w:rFonts w:ascii="Times New Roman" w:hAnsi="Times New Roman" w:cs="Times New Roman"/>
+        </w:rPr>
+      </w:pPr>
       <w:bookmarkStart w:id="0" w:name="_GoBack"/>
       <w:bookmarkEnd w:id="0"/>
-      <w:r>
-        <w:rPr>
-          <w:rFonts w:ascii="Times New Roman" w:hAnsi="Times New Roman" w:cs="Times New Roman"/>
-        </w:rPr>
-        <w:t xml:space="preserve"> a song would be popular </w:t>
-      </w:r>
-      <w:proofErr w:type="gramStart"/>
-      <w:r>
-        <w:rPr>
-          <w:rFonts w:ascii="Times New Roman" w:hAnsi="Times New Roman" w:cs="Times New Roman"/>
-        </w:rPr>
-        <w:t>in,</w:t>
-      </w:r>
-      <w:proofErr w:type="gramEnd"/>
-      <w:r>
-        <w:rPr>
-          <w:rFonts w:ascii="Times New Roman" w:hAnsi="Times New Roman" w:cs="Times New Roman"/>
-        </w:rPr>
-        <w:t xml:space="preserve"> the industry can identify the markets to target for promotional activities. It potentially may uncover market</w:t>
-      </w:r>
-      <w:r>
-        <w:rPr>
-          <w:rFonts w:ascii="Times New Roman" w:hAnsi="Times New Roman" w:cs="Times New Roman"/>
-        </w:rPr>
-        <w:t xml:space="preserve"> – music type pairs which has high probability of being a good match but not utilized for promotion planning.</w:t>
-      </w:r>
-    </w:p>
-    <w:p>
-      <w:pPr>
-        <w:spacing w:line="480" w:lineRule="auto"/>
-        <w:jc w:val="both"/>
-        <w:rPr>
-          <w:rFonts w:ascii="Times New Roman" w:hAnsi="Times New Roman" w:cs="Times New Roman"/>
-        </w:rPr>
-      </w:pPr>
-      <w:r>
-        <w:rPr>
-          <w:rFonts w:ascii="Times New Roman" w:hAnsi="Times New Roman" w:cs="Times New Roman"/>
-        </w:rPr>
-        <w:t>Why deep learning</w:t>
-      </w:r>
-    </w:p>
-    <w:p>
-      <w:pPr>
-        <w:pStyle w:val="ListParagraph"/>
-        <w:numPr>
-          <w:ilvl w:val="0"/>
-          <w:numId w:val="3"/>
-        </w:numPr>
-        <w:spacing w:line="480" w:lineRule="auto"/>
-        <w:jc w:val="both"/>
-        <w:rPr>
-          <w:rFonts w:ascii="Times New Roman" w:hAnsi="Times New Roman" w:cs="Times New Roman"/>
-        </w:rPr>
-      </w:pPr>
-      <w:r>
-        <w:rPr>
-          <w:rFonts w:ascii="Times New Roman" w:hAnsi="Times New Roman" w:cs="Times New Roman"/>
-        </w:rPr>
-        <w:t>Complex relations including non-linearities and interactions.</w:t>
-      </w:r>
-    </w:p>
-    <w:p>
-      <w:pPr>
-        <w:pStyle w:val="ListParagraph"/>
-        <w:numPr>
-          <w:ilvl w:val="0"/>
-          <w:numId w:val="3"/>
-        </w:numPr>
-        <w:spacing w:line="480" w:lineRule="auto"/>
-        <w:jc w:val="both"/>
-        <w:rPr>
-          <w:rFonts w:ascii="Times New Roman" w:hAnsi="Times New Roman" w:cs="Times New Roman"/>
-        </w:rPr>
-      </w:pPr>
-      <w:r>
-        <w:rPr>
-          <w:rFonts w:ascii="Times New Roman" w:hAnsi="Times New Roman" w:cs="Times New Roman"/>
-        </w:rPr>
-        <w:t>Other ML approaches that allow for complexity, such as Boosting Trees, are not appropriate as they do account for sequential nature of the data.</w:t>
-      </w:r>
-    </w:p>
-    <w:p>
-      <w:pPr>
-        <w:pStyle w:val="ListParagraph"/>
-        <w:numPr>
-          <w:ilvl w:val="0"/>
-          <w:numId w:val="3"/>
-        </w:numPr>
-        <w:spacing w:line="480" w:lineRule="auto"/>
-        <w:jc w:val="both"/>
-        <w:rPr>
-          <w:rFonts w:ascii="Times New Roman" w:hAnsi="Times New Roman" w:cs="Times New Roman"/>
-          <w:highlight w:val="lightGray"/>
-        </w:rPr>
-      </w:pPr>
-      <w:r>
-        <w:rPr>
-          <w:rFonts w:ascii="Times New Roman" w:hAnsi="Times New Roman" w:cs="Times New Roman"/>
-          <w:highlight w:val="lightGray"/>
-        </w:rPr>
-        <w:t>Other ML approaches do not naturally extend to the multiclass cases</w:t>
-      </w:r>
-      <w:r>
-        <w:rPr>
-          <w:rFonts w:ascii="Times New Roman" w:hAnsi="Times New Roman" w:cs="Times New Roman"/>
-          <w:highlight w:val="lightGray"/>
-        </w:rPr>
-        <w:t>???</w:t>
-      </w:r>
-    </w:p>
-    <w:p>
-      <w:pPr>
-        <w:pStyle w:val="ListParagraph"/>
-        <w:numPr>
-          <w:ilvl w:val="0"/>
-          <w:numId w:val="3"/>
-        </w:numPr>
-        <w:spacing w:line="480" w:lineRule="auto"/>
-        <w:jc w:val="both"/>
-        <w:rPr>
-          <w:rFonts w:ascii="Times New Roman" w:hAnsi="Times New Roman" w:cs="Times New Roman"/>
-        </w:rPr>
-      </w:pPr>
-      <w:r>
-        <w:rPr>
-          <w:rFonts w:ascii="Times New Roman" w:hAnsi="Times New Roman" w:cs="Times New Roman"/>
-        </w:rPr>
-        <w:t>Abundance of song data allows us to train complex deep learning models.</w:t>
-      </w:r>
-    </w:p>
-    <w:p>
-      <w:pPr>
-        <w:spacing w:line="480" w:lineRule="auto"/>
-        <w:jc w:val="both"/>
-        <w:rPr>
-          <w:rFonts w:ascii="Times New Roman" w:hAnsi="Times New Roman" w:cs="Times New Roman"/>
-        </w:rPr>
-      </w:pPr>
-      <w:r>
-        <w:rPr>
-          <w:rFonts w:ascii="Times New Roman" w:hAnsi="Times New Roman" w:cs="Times New Roman"/>
-        </w:rPr>
-        <w:t>Goal</w:t>
-      </w:r>
-    </w:p>
-    <w:p>
-      <w:pPr>
-        <w:pStyle w:val="ListParagraph"/>
-        <w:numPr>
-          <w:ilvl w:val="0"/>
-          <w:numId w:val="4"/>
-        </w:numPr>
-        <w:spacing w:line="480" w:lineRule="auto"/>
-        <w:jc w:val="both"/>
-        <w:rPr>
-          <w:rFonts w:ascii="Times New Roman" w:hAnsi="Times New Roman" w:cs="Times New Roman"/>
-        </w:rPr>
-      </w:pPr>
-      <w:r>
-        <w:rPr>
-          <w:rFonts w:ascii="Times New Roman" w:hAnsi="Times New Roman" w:cs="Times New Roman"/>
-        </w:rPr>
-        <w:t xml:space="preserve">Proposing a competitive prediction model that can achieve the </w:t>
-      </w:r>
-      <w:r>
-        <w:rPr>
-          <w:rFonts w:ascii="Times New Roman" w:hAnsi="Times New Roman" w:cs="Times New Roman"/>
-        </w:rPr>
-        <w:t>above-mentioned</w:t>
-      </w:r>
-      <w:r>
-        <w:rPr>
-          <w:rFonts w:ascii="Times New Roman" w:hAnsi="Times New Roman" w:cs="Times New Roman"/>
-        </w:rPr>
-        <w:t xml:space="preserve"> task.</w:t>
-      </w:r>
-      <w:r>
-        <w:rPr>
-          <w:rFonts w:ascii="Times New Roman" w:hAnsi="Times New Roman" w:cs="Times New Roman"/>
-        </w:rPr>
-        <w:t xml:space="preserve"> Additionally, discovering the important aspects of the learning task – how sampling rate and sampling window selection affects the performance.</w:t>
-      </w:r>
-    </w:p>
-    <w:p>
-      <w:pPr>
-        <w:pStyle w:val="ListParagraph"/>
-        <w:numPr>
-          <w:ilvl w:val="0"/>
-          <w:numId w:val="4"/>
-        </w:numPr>
-        <w:spacing w:line="480" w:lineRule="auto"/>
-        <w:jc w:val="both"/>
-        <w:rPr>
-          <w:rFonts w:ascii="Times New Roman" w:hAnsi="Times New Roman" w:cs="Times New Roman"/>
-        </w:rPr>
-      </w:pPr>
-      <w:r>
-        <w:rPr>
-          <w:rFonts w:ascii="Times New Roman" w:hAnsi="Times New Roman" w:cs="Times New Roman"/>
-        </w:rPr>
-        <w:t>The inference part, such as identifying new market – music type pairs, is out of the scope of this research. However, a good prediction model would help understanding the underlying mechanism and pave the way for the inference.</w:t>
-      </w:r>
-    </w:p>
-    <w:p>
-      <w:pPr>
-        <w:spacing w:line="480" w:lineRule="auto"/>
-        <w:jc w:val="both"/>
-        <w:rPr>
-          <w:rFonts w:ascii="Times New Roman" w:hAnsi="Times New Roman" w:cs="Times New Roman"/>
-        </w:rPr>
-      </w:pPr>
-      <w:r>
-        <w:rPr>
-          <w:rFonts w:ascii="Times New Roman" w:hAnsi="Times New Roman" w:cs="Times New Roman"/>
-        </w:rPr>
-        <w:lastRenderedPageBreak/>
-        <w:t>Outcome</w:t>
-      </w:r>
-    </w:p>
-    <w:p>
-      <w:pPr>
-        <w:pStyle w:val="ListParagraph"/>
-        <w:numPr>
-          <w:ilvl w:val="0"/>
-          <w:numId w:val="4"/>
-        </w:numPr>
-        <w:spacing w:line="480" w:lineRule="auto"/>
-        <w:jc w:val="both"/>
-        <w:rPr>
-          <w:rFonts w:ascii="Times New Roman" w:hAnsi="Times New Roman" w:cs="Times New Roman"/>
-        </w:rPr>
-      </w:pPr>
-      <w:r>
-        <w:rPr>
-          <w:rFonts w:ascii="Times New Roman" w:hAnsi="Times New Roman" w:cs="Times New Roman"/>
-        </w:rPr>
-        <w:t>Report it shortly in intro</w:t>
-      </w:r>
-    </w:p>
-    <w:p>
-      <w:pPr>
-        <w:spacing w:line="480" w:lineRule="auto"/>
-        <w:jc w:val="both"/>
-        <w:rPr>
-          <w:rFonts w:ascii="Times New Roman" w:hAnsi="Times New Roman" w:cs="Times New Roman"/>
-        </w:rPr>
-      </w:pPr>
-      <w:r>
-        <w:rPr>
-          <w:rFonts w:ascii="Times New Roman" w:hAnsi="Times New Roman" w:cs="Times New Roman"/>
-        </w:rPr>
-        <w:t>Previous work and positioning</w:t>
-      </w:r>
-    </w:p>
-    <w:p>
-      <w:pPr>
-        <w:spacing w:line="480" w:lineRule="auto"/>
-        <w:jc w:val="both"/>
-        <w:rPr>
-          <w:rFonts w:ascii="Times New Roman" w:hAnsi="Times New Roman" w:cs="Times New Roman"/>
-        </w:rPr>
-      </w:pPr>
-      <w:r>
-        <w:rPr>
-          <w:rFonts w:ascii="Times New Roman" w:hAnsi="Times New Roman" w:cs="Times New Roman"/>
-        </w:rPr>
-        <w:t>Methodology</w:t>
-      </w:r>
-    </w:p>
-    <w:p>
-      <w:pPr>
-        <w:pStyle w:val="ListParagraph"/>
-        <w:numPr>
-          <w:ilvl w:val="0"/>
-          <w:numId w:val="2"/>
-        </w:numPr>
-        <w:spacing w:line="480" w:lineRule="auto"/>
-        <w:jc w:val="both"/>
-        <w:rPr>
-          <w:rFonts w:ascii="Times New Roman" w:hAnsi="Times New Roman" w:cs="Times New Roman"/>
-        </w:rPr>
-      </w:pPr>
-      <w:r>
-        <w:rPr>
-          <w:rFonts w:ascii="Times New Roman" w:hAnsi="Times New Roman" w:cs="Times New Roman"/>
-        </w:rPr>
-        <w:t>In order to represent the differences in segment durations in our input data, we sampled segments at a rate proportional to their durations. We also expected higher sample rates to capture this relation more pre</w:t>
-      </w:r>
-      <w:r>
-        <w:rPr>
-          <w:rFonts w:ascii="Times New Roman" w:hAnsi="Times New Roman" w:cs="Times New Roman"/>
-        </w:rPr>
-        <w:t>cisely because of rounding to integers.</w:t>
-      </w:r>
-    </w:p>
-    <w:p>
-      <w:pPr>
-        <w:pStyle w:val="ListParagraph"/>
-        <w:numPr>
-          <w:ilvl w:val="0"/>
-          <w:numId w:val="2"/>
-        </w:numPr>
-        <w:spacing w:line="480" w:lineRule="auto"/>
-        <w:jc w:val="both"/>
-        <w:rPr>
-          <w:rFonts w:ascii="Times New Roman" w:hAnsi="Times New Roman" w:cs="Times New Roman"/>
-        </w:rPr>
-      </w:pPr>
-      <w:r>
-        <w:rPr>
-          <w:rFonts w:ascii="Times New Roman" w:hAnsi="Times New Roman" w:cs="Times New Roman"/>
-        </w:rPr>
-        <w:t>Adequate information to reproduce the analysis</w:t>
-      </w:r>
-    </w:p>
-    <w:p>
-      <w:pPr>
-        <w:pStyle w:val="ListParagraph"/>
-        <w:numPr>
-          <w:ilvl w:val="0"/>
-          <w:numId w:val="2"/>
-        </w:numPr>
-        <w:spacing w:line="480" w:lineRule="auto"/>
-        <w:jc w:val="both"/>
-        <w:rPr>
-          <w:rFonts w:ascii="Times New Roman" w:hAnsi="Times New Roman" w:cs="Times New Roman"/>
-        </w:rPr>
-      </w:pPr>
-      <w:r>
-        <w:rPr>
-          <w:rFonts w:ascii="Times New Roman" w:hAnsi="Times New Roman" w:cs="Times New Roman"/>
-        </w:rPr>
-        <w:t xml:space="preserve">Make the </w:t>
-      </w:r>
-      <w:proofErr w:type="spellStart"/>
-      <w:r>
-        <w:rPr>
-          <w:rFonts w:ascii="Times New Roman" w:hAnsi="Times New Roman" w:cs="Times New Roman"/>
-        </w:rPr>
-        <w:t>github</w:t>
-      </w:r>
-      <w:proofErr w:type="spellEnd"/>
-      <w:r>
-        <w:rPr>
-          <w:rFonts w:ascii="Times New Roman" w:hAnsi="Times New Roman" w:cs="Times New Roman"/>
-        </w:rPr>
-        <w:t xml:space="preserve"> repo public and add the link in the paper. </w:t>
-      </w:r>
-      <w:proofErr w:type="gramStart"/>
-      <w:r>
-        <w:rPr>
-          <w:rFonts w:ascii="Times New Roman" w:hAnsi="Times New Roman" w:cs="Times New Roman"/>
-        </w:rPr>
-        <w:t>( with</w:t>
-      </w:r>
-      <w:proofErr w:type="gramEnd"/>
-      <w:r>
-        <w:rPr>
-          <w:rFonts w:ascii="Times New Roman" w:hAnsi="Times New Roman" w:cs="Times New Roman"/>
-        </w:rPr>
-        <w:t xml:space="preserve"> a read me file for the pipeline to reproduce)</w:t>
-      </w:r>
-    </w:p>
-    <w:p>
-      <w:pPr>
-        <w:pStyle w:val="ListParagraph"/>
-        <w:numPr>
-          <w:ilvl w:val="0"/>
-          <w:numId w:val="2"/>
-        </w:numPr>
-        <w:spacing w:line="480" w:lineRule="auto"/>
-        <w:jc w:val="both"/>
-        <w:rPr>
-          <w:rFonts w:ascii="Times New Roman" w:hAnsi="Times New Roman" w:cs="Times New Roman"/>
-        </w:rPr>
-      </w:pPr>
-      <w:r>
-        <w:rPr>
-          <w:rFonts w:ascii="Times New Roman" w:hAnsi="Times New Roman" w:cs="Times New Roman"/>
-        </w:rPr>
-        <w:t>Explain why you chose the metric</w:t>
-      </w:r>
-    </w:p>
-    <w:p>
-      <w:pPr>
-        <w:spacing w:line="480" w:lineRule="auto"/>
-        <w:jc w:val="both"/>
-        <w:rPr>
-          <w:rFonts w:ascii="Times New Roman" w:hAnsi="Times New Roman" w:cs="Times New Roman"/>
-        </w:rPr>
-      </w:pPr>
-      <w:r>
-        <w:rPr>
-          <w:rFonts w:ascii="Times New Roman" w:hAnsi="Times New Roman" w:cs="Times New Roman"/>
-        </w:rPr>
-        <w:t>Results</w:t>
-      </w:r>
-    </w:p>
-    <w:p>
-      <w:pPr>
-        <w:pStyle w:val="ListParagraph"/>
-        <w:numPr>
-          <w:ilvl w:val="0"/>
-          <w:numId w:val="2"/>
-        </w:numPr>
-        <w:spacing w:line="480" w:lineRule="auto"/>
-        <w:jc w:val="both"/>
-        <w:rPr>
-          <w:rFonts w:ascii="Times New Roman" w:hAnsi="Times New Roman" w:cs="Times New Roman"/>
-        </w:rPr>
-      </w:pPr>
-      <w:r>
-        <w:rPr>
-          <w:rFonts w:ascii="Times New Roman" w:hAnsi="Times New Roman" w:cs="Times New Roman"/>
-        </w:rPr>
-        <w:t>H</w:t>
-      </w:r>
-      <w:r>
-        <w:rPr>
-          <w:rFonts w:ascii="Times New Roman" w:hAnsi="Times New Roman" w:cs="Times New Roman"/>
-        </w:rPr>
-        <w:t>igher sample rate hurt the performance. We attribute this to the fact that it gets harder for LSTM to remember what the state of the system was like a few segments ago because a segment consists of a higher number of time steps.</w:t>
-      </w:r>
-    </w:p>
-    <w:p>
-      <w:pPr>
-        <w:pStyle w:val="ListParagraph"/>
-        <w:numPr>
-          <w:ilvl w:val="0"/>
-          <w:numId w:val="2"/>
-        </w:numPr>
-        <w:spacing w:line="480" w:lineRule="auto"/>
-        <w:jc w:val="both"/>
-        <w:rPr>
-          <w:rFonts w:ascii="Times New Roman" w:hAnsi="Times New Roman" w:cs="Times New Roman"/>
-        </w:rPr>
-      </w:pPr>
-      <w:r>
-        <w:rPr>
-          <w:rFonts w:ascii="Times New Roman" w:hAnsi="Times New Roman" w:cs="Times New Roman"/>
-        </w:rPr>
-        <w:t>Compare against baseline</w:t>
-      </w:r>
     </w:p>
     <w:p>
       <w:pPr>
@@ -808,7 +1009,7 @@
         <w:rFonts w:ascii="Symbol" w:hAnsi="Symbol" w:hint="default"/>
       </w:rPr>
     </w:lvl>
-    <w:lvl w:ilvl="1" w:tplc="04090003" w:tentative="1">
+    <w:lvl w:ilvl="1" w:tplc="04090003">
       <w:start w:val="1"/>
       <w:numFmt w:val="bullet"/>
       <w:lvlText w:val="o"/>
@@ -820,7 +1021,7 @@
         <w:rFonts w:ascii="Courier New" w:hAnsi="Courier New" w:cs="Courier New" w:hint="default"/>
       </w:rPr>
     </w:lvl>
-    <w:lvl w:ilvl="2" w:tplc="04090005" w:tentative="1">
+    <w:lvl w:ilvl="2" w:tplc="04090005">
       <w:start w:val="1"/>
       <w:numFmt w:val="bullet"/>
       <w:lvlText w:val=""/>
@@ -1474,6 +1675,7 @@
     <w:lsdException w:name="HTML Sample" w:semiHidden="1" w:unhideWhenUsed="1"/>
     <w:lsdException w:name="HTML Typewriter" w:semiHidden="1" w:unhideWhenUsed="1"/>
     <w:lsdException w:name="HTML Variable" w:semiHidden="1" w:unhideWhenUsed="1"/>
+    <w:lsdException w:name="Normal Table" w:semiHidden="1" w:unhideWhenUsed="1"/>
     <w:lsdException w:name="annotation subject" w:semiHidden="1" w:unhideWhenUsed="1"/>
     <w:lsdException w:name="No List" w:semiHidden="1" w:unhideWhenUsed="1"/>
     <w:lsdException w:name="Outline List 1" w:semiHidden="1" w:unhideWhenUsed="1"/>
@@ -1519,9 +1721,11 @@
     <w:lsdException w:name="Table Subtle 1" w:semiHidden="1" w:unhideWhenUsed="1"/>
     <w:lsdException w:name="Table Subtle 2" w:semiHidden="1" w:unhideWhenUsed="1"/>
     <w:lsdException w:name="Table Web 1" w:semiHidden="1" w:unhideWhenUsed="1"/>
+    <w:lsdException w:name="Table Web 2" w:semiHidden="1" w:unhideWhenUsed="1"/>
     <w:lsdException w:name="Table Web 3" w:semiHidden="1" w:unhideWhenUsed="1"/>
     <w:lsdException w:name="Balloon Text" w:semiHidden="1" w:unhideWhenUsed="1"/>
     <w:lsdException w:name="Table Grid" w:uiPriority="39"/>
+    <w:lsdException w:name="Table Theme" w:semiHidden="1" w:unhideWhenUsed="1"/>
     <w:lsdException w:name="Placeholder Text" w:semiHidden="1"/>
     <w:lsdException w:name="No Spacing" w:uiPriority="1" w:qFormat="1"/>
     <w:lsdException w:name="Light Shading" w:uiPriority="60"/>

</xml_diff>